<commit_message>
Modified file and deleted temp ~ file
</commit_message>
<xml_diff>
--- a/02_Präsentation_Interface/Motor_disability.docx
+++ b/02_Präsentation_Interface/Motor_disability.docx
@@ -45,36 +45,22 @@
       </w:r>
     </w:p>
     <w:p>
-      <w:pPr>
-        <w:rPr>
-          <w:sz w:val="24"/>
-        </w:rPr>
-      </w:pPr>
-      <w:r>
-        <w:rPr>
-          <w:sz w:val="24"/>
-        </w:rPr>
+      <w:bookmarkStart w:id="0" w:name="_GoBack"/>
+      <w:r>
         <w:t>Das größte</w:t>
       </w:r>
-      <w:bookmarkStart w:id="0" w:name="_GoBack"/>
+      <w:r>
+        <w:t xml:space="preserve"> Proble</w:t>
+      </w:r>
+      <w:r>
+        <w:t>m</w:t>
+      </w:r>
+      <w:r>
+        <w:t xml:space="preserve"> ist die Präzision und Koordination von Bewegungen, vor allem mit den Händen mit einer Maus</w:t>
+      </w:r>
       <w:bookmarkEnd w:id="0"/>
       <w:r>
-        <w:rPr>
-          <w:sz w:val="24"/>
-        </w:rPr>
-        <w:t xml:space="preserve"> Proble</w:t>
-      </w:r>
-      <w:r>
-        <w:rPr>
-          <w:sz w:val="24"/>
-        </w:rPr>
-        <w:t>m</w:t>
-      </w:r>
-      <w:r>
-        <w:rPr>
-          <w:sz w:val="24"/>
-        </w:rPr>
-        <w:t xml:space="preserve"> ist die Präzision und Koordination von Bewegungen, vor allem mit den Händen mit einer Maus.</w:t>
+        <w:t>.</w:t>
       </w:r>
     </w:p>
     <w:p/>
@@ -315,7 +301,15 @@
         </w:numPr>
       </w:pPr>
       <w:r>
-        <w:t>Tasten(schläge) werden visuell dargestellt</w:t>
+        <w:t>Tasten(</w:t>
+      </w:r>
+      <w:proofErr w:type="spellStart"/>
+      <w:r>
+        <w:t>schläge</w:t>
+      </w:r>
+      <w:proofErr w:type="spellEnd"/>
+      <w:r>
+        <w:t>) werden visuell dargestellt</w:t>
       </w:r>
     </w:p>
     <w:p>

</xml_diff>